<commit_message>
gpt 5 is dumb holly hell
</commit_message>
<xml_diff>
--- a/CV_templates/cv_gen_template_test.docx
+++ b/CV_templates/cv_gen_template_test.docx
@@ -614,11 +614,9 @@
             <w:r>
               <w:t>{{</w:t>
             </w:r>
-            <w:proofErr w:type="spellStart"/>
             <w:r>
-              <w:t>skill</w:t>
+              <w:t>qualifications</w:t>
             </w:r>
-            <w:proofErr w:type="spellEnd"/>
             <w:r>
               <w:t>}}</w:t>
             </w:r>
@@ -630,11 +628,9 @@
             <w:r>
               <w:t>{{</w:t>
             </w:r>
-            <w:proofErr w:type="spellStart"/>
             <w:r>
-              <w:t>skill</w:t>
+              <w:t>qualifications</w:t>
             </w:r>
-            <w:proofErr w:type="spellEnd"/>
             <w:r>
               <w:t>}}</w:t>
             </w:r>
@@ -646,11 +642,9 @@
             <w:r>
               <w:t>{{</w:t>
             </w:r>
-            <w:proofErr w:type="spellStart"/>
             <w:r>
-              <w:t>skill</w:t>
+              <w:t>qualifications</w:t>
             </w:r>
-            <w:proofErr w:type="spellEnd"/>
             <w:r>
               <w:t>}}</w:t>
             </w:r>
@@ -662,11 +656,9 @@
             <w:r>
               <w:t>{{</w:t>
             </w:r>
-            <w:proofErr w:type="spellStart"/>
             <w:r>
-              <w:t>skill</w:t>
+              <w:t>qualifications</w:t>
             </w:r>
-            <w:proofErr w:type="spellEnd"/>
             <w:r>
               <w:t>}}</w:t>
             </w:r>
@@ -793,7 +785,6 @@
     <w:sdt>
       <w:sdtPr>
         <w:id w:val="121446346"/>
-        <w:placeholder/>
         <w:showingPlcHdr/>
         <w:text/>
       </w:sdtPr>
@@ -843,7 +834,6 @@
     <w:sdt>
       <w:sdtPr>
         <w:id w:val="121446365"/>
-        <w:placeholder/>
         <w:temporary/>
         <w:showingPlcHdr/>
         <w:text/>
@@ -902,7 +892,6 @@
     <w:sdt>
       <w:sdtPr>
         <w:id w:val="176770587"/>
-        <w:placeholder/>
         <w:dataBinding w:prefixMappings="xmlns:ns0='http://schemas.openxmlformats.org/package/2006/metadata/core-properties' xmlns:ns1='http://purl.org/dc/elements/1.1/'" w:xpath="/ns0:coreProperties[1]/ns1:creator[1]" w:storeItemID="{6C3C8BC8-F283-45AE-878A-BAB7291924A1}"/>
         <w:text/>
       </w:sdtPr>
@@ -935,7 +924,6 @@
     <w:sdt>
       <w:sdtPr>
         <w:id w:val="176939009"/>
-        <w:placeholder/>
         <w:dataBinding w:prefixMappings="xmlns:ns0='http://schemas.openxmlformats.org/package/2006/metadata/core-properties' xmlns:ns1='http://purl.org/dc/elements/1.1/'" w:xpath="/ns0:coreProperties[1]/ns1:creator[1]" w:storeItemID="{6C3C8BC8-F283-45AE-878A-BAB7291924A1}"/>
         <w:text/>
       </w:sdtPr>
@@ -1848,7 +1836,6 @@
   <w:style w:type="character" w:default="1" w:styleId="VarsaylanParagrafYazTipi">
     <w:name w:val="Default Paragraph Font"/>
     <w:uiPriority w:val="1"/>
-    <w:semiHidden/>
     <w:unhideWhenUsed/>
   </w:style>
   <w:style w:type="table" w:default="1" w:styleId="NormalTablo">
@@ -3408,8 +3395,11 @@
   </w:compat>
   <w:rsids>
     <w:rsidRoot w:val="009C579C"/>
+    <w:rsid w:val="000D749F"/>
+    <w:rsid w:val="00560CDE"/>
     <w:rsid w:val="00694AC0"/>
     <w:rsid w:val="009C579C"/>
+    <w:rsid w:val="00F24425"/>
   </w:rsids>
   <m:mathPr>
     <m:mathFont m:val="Cambria Math"/>
@@ -3948,9 +3938,6 @@
   <w:style w:type="paragraph" w:customStyle="1" w:styleId="6B92968A3257475F937D00DD05BE253E">
     <w:name w:val="6B92968A3257475F937D00DD05BE253E"/>
   </w:style>
-  <w:style w:type="paragraph" w:customStyle="1" w:styleId="3A1EBFB2E48641EAAA313D73F624E444">
-    <w:name w:val="3A1EBFB2E48641EAAA313D73F624E444"/>
-  </w:style>
 </w:styles>
 </file>
 

</xml_diff>

<commit_message>
added way to delete fields left unfilled
</commit_message>
<xml_diff>
--- a/CV_templates/cv_gen_template_test.docx
+++ b/CV_templates/cv_gen_template_test.docx
@@ -75,8 +75,8 @@
             <w:tblLook w:val="04A0" w:firstRow="1" w:lastRow="0" w:firstColumn="1" w:lastColumn="0" w:noHBand="0" w:noVBand="1"/>
           </w:tblPr>
           <w:tblGrid>
-            <w:gridCol w:w="335"/>
-            <w:gridCol w:w="8720"/>
+            <w:gridCol w:w="330"/>
+            <w:gridCol w:w="8725"/>
           </w:tblGrid>
           <w:tr>
             <w:trPr>
@@ -125,7 +125,15 @@
                   </w:sdtPr>
                   <w:sdtContent>
                     <w:r>
-                      <w:t>Deniz Yalım Yılmaz</w:t>
+                      <w:t>{{</w:t>
+                    </w:r>
+                    <w:proofErr w:type="spellStart"/>
+                    <w:r>
+                      <w:t>surname</w:t>
+                    </w:r>
+                    <w:proofErr w:type="spellEnd"/>
+                    <w:r>
+                      <w:t>}} {{name}}</w:t>
                     </w:r>
                   </w:sdtContent>
                 </w:sdt>
@@ -134,22 +142,38 @@
                 <w:pPr>
                   <w:pStyle w:val="AdresMetni"/>
                   <w:spacing w:line="240" w:lineRule="auto"/>
+                  <w:rPr>
+                    <w:color w:val="000000" w:themeColor="text1"/>
+                    <w:sz w:val="24"/>
+                    <w:szCs w:val="28"/>
+                  </w:rPr>
                 </w:pPr>
-                <w:sdt>
-                  <w:sdtPr>
-                    <w:id w:val="121446321"/>
-                    <w:placeholder>
-                      <w:docPart w:val="1B70B5C119174514B67C8949DFEFFCF4"/>
-                    </w:placeholder>
-                    <w:temporary/>
-                    <w:showingPlcHdr/>
-                  </w:sdtPr>
-                  <w:sdtContent>
-                    <w:r>
-                      <w:t>[Adresinizi yazın]</w:t>
-                    </w:r>
-                  </w:sdtContent>
-                </w:sdt>
+                <w:r>
+                  <w:rPr>
+                    <w:color w:val="000000" w:themeColor="text1"/>
+                    <w:sz w:val="24"/>
+                    <w:szCs w:val="28"/>
+                  </w:rPr>
+                  <w:t>{{</w:t>
+                </w:r>
+                <w:proofErr w:type="spellStart"/>
+                <w:r>
+                  <w:rPr>
+                    <w:color w:val="000000" w:themeColor="text1"/>
+                    <w:sz w:val="24"/>
+                    <w:szCs w:val="28"/>
+                  </w:rPr>
+                  <w:t>header_descriptor</w:t>
+                </w:r>
+                <w:proofErr w:type="spellEnd"/>
+                <w:r>
+                  <w:rPr>
+                    <w:color w:val="000000" w:themeColor="text1"/>
+                    <w:sz w:val="24"/>
+                    <w:szCs w:val="28"/>
+                  </w:rPr>
+                  <w:t>}}</w:t>
+                </w:r>
               </w:p>
               <w:p>
                 <w:pPr>
@@ -157,23 +181,41 @@
                   <w:spacing w:line="240" w:lineRule="auto"/>
                 </w:pPr>
                 <w:r>
+                  <w:t>{{</w:t>
+                </w:r>
+                <w:proofErr w:type="spellStart"/>
+                <w:r>
+                  <w:t>address</w:t>
+                </w:r>
+                <w:proofErr w:type="spellEnd"/>
+                <w:r>
+                  <w:t>}}</w:t>
+                </w:r>
+              </w:p>
+              <w:p>
+                <w:pPr>
+                  <w:pStyle w:val="AdresMetni"/>
+                  <w:spacing w:line="240" w:lineRule="auto"/>
+                </w:pPr>
+                <w:proofErr w:type="gramStart"/>
+                <w:r>
                   <w:t xml:space="preserve">Telefon: </w:t>
                 </w:r>
-                <w:sdt>
-                  <w:sdtPr>
-                    <w:id w:val="154037024"/>
-                    <w:placeholder>
-                      <w:docPart w:val="BA114AA30DBA4421A856C1C44D608549"/>
-                    </w:placeholder>
-                    <w:temporary/>
-                    <w:showingPlcHdr/>
-                  </w:sdtPr>
-                  <w:sdtContent>
-                    <w:r>
-                      <w:t>[Telefon numaranızı yazın]</w:t>
-                    </w:r>
-                  </w:sdtContent>
-                </w:sdt>
+                <w:r>
+                  <w:t xml:space="preserve"> {</w:t>
+                </w:r>
+                <w:proofErr w:type="gramEnd"/>
+                <w:r>
+                  <w:t>{</w:t>
+                </w:r>
+                <w:proofErr w:type="spellStart"/>
+                <w:r>
+                  <w:t>phoneNumber</w:t>
+                </w:r>
+                <w:proofErr w:type="spellEnd"/>
+                <w:r>
+                  <w:t>}}</w:t>
+                </w:r>
               </w:p>
               <w:p>
                 <w:pPr>
@@ -183,48 +225,17 @@
                 <w:r>
                   <w:t xml:space="preserve">E-posta: </w:t>
                 </w:r>
-                <w:sdt>
-                  <w:sdtPr>
-                    <w:id w:val="288100533"/>
-                    <w:placeholder>
-                      <w:docPart w:val="A745B8BC25BA42FD9800CEC05B4A18D4"/>
-                    </w:placeholder>
-                    <w:temporary/>
-                    <w:showingPlcHdr/>
-                  </w:sdtPr>
-                  <w:sdtContent>
-                    <w:r>
-                      <w:t>[E-posta adresinizi yazın]</w:t>
-                    </w:r>
-                  </w:sdtContent>
-                </w:sdt>
-              </w:p>
-              <w:p>
-                <w:pPr>
-                  <w:pStyle w:val="AdresMetni"/>
-                  <w:spacing w:line="240" w:lineRule="auto"/>
-                  <w:rPr>
-                    <w:sz w:val="24"/>
-                  </w:rPr>
-                </w:pPr>
                 <w:r>
-                  <w:t xml:space="preserve">Web sitesi: </w:t>
+                  <w:t>{{</w:t>
                 </w:r>
-                <w:sdt>
-                  <w:sdtPr>
-                    <w:id w:val="121446380"/>
-                    <w:placeholder>
-                      <w:docPart w:val="2E71202A35B345FB90EF1844FEEAEB56"/>
-                    </w:placeholder>
-                    <w:temporary/>
-                    <w:showingPlcHdr/>
-                  </w:sdtPr>
-                  <w:sdtContent>
-                    <w:r>
-                      <w:t>[Web sitenizi yazın]</w:t>
-                    </w:r>
-                  </w:sdtContent>
-                </w:sdt>
+                <w:proofErr w:type="spellStart"/>
+                <w:r>
+                  <w:t>email</w:t>
+                </w:r>
+                <w:proofErr w:type="spellEnd"/>
+                <w:r>
+                  <w:t>}}</w:t>
+                </w:r>
               </w:p>
             </w:tc>
           </w:tr>
@@ -292,37 +303,14 @@
             <w:pPr>
               <w:pStyle w:val="Blm"/>
             </w:pPr>
+            <w:proofErr w:type="spellStart"/>
             <w:r>
-              <w:t>Hedefler</w:t>
+              <w:t>E</w:t>
             </w:r>
-          </w:p>
-          <w:sdt>
-            <w:sdtPr>
-              <w:id w:val="462946188"/>
-              <w:placeholder>
-                <w:docPart w:val="D4E0C7E2E7E241DEAFF983153E2291A3"/>
-              </w:placeholder>
-              <w:temporary/>
-              <w:showingPlcHdr/>
-            </w:sdtPr>
-            <w:sdtContent>
-              <w:p>
-                <w:pPr>
-                  <w:pStyle w:val="AltBlmMetni"/>
-                </w:pPr>
-                <w:r>
-                  <w:t>[Hedefleri yazın]</w:t>
-                </w:r>
-              </w:p>
-            </w:sdtContent>
-          </w:sdt>
-          <w:p>
-            <w:pPr>
-              <w:pStyle w:val="Blm"/>
-            </w:pPr>
             <w:r>
-              <w:t>Eğitim</w:t>
+              <w:t>ducation</w:t>
             </w:r>
+            <w:proofErr w:type="spellEnd"/>
           </w:p>
           <w:p>
             <w:pPr>
@@ -381,31 +369,27 @@
               <w:t>)</w:t>
             </w:r>
           </w:p>
-          <w:sdt>
-            <w:sdtPr>
-              <w:id w:val="255317428"/>
-              <w:placeholder>
-                <w:docPart w:val="F7C70AEFAA4844C39CC594D057948A9A"/>
-              </w:placeholder>
-              <w:temporary/>
-              <w:showingPlcHdr/>
-            </w:sdtPr>
-            <w:sdtContent>
-              <w:p>
-                <w:pPr>
-                  <w:pStyle w:val="ListeMaddemi"/>
-                  <w:numPr>
-                    <w:ilvl w:val="0"/>
-                    <w:numId w:val="1"/>
-                  </w:numPr>
-                  <w:spacing w:after="0" w:line="240" w:lineRule="auto"/>
-                </w:pPr>
-                <w:r>
-                  <w:t>[Başarı listesini yazın]</w:t>
-                </w:r>
-              </w:p>
-            </w:sdtContent>
-          </w:sdt>
+          <w:p>
+            <w:pPr>
+              <w:pStyle w:val="ListeMaddemi"/>
+              <w:numPr>
+                <w:ilvl w:val="0"/>
+                <w:numId w:val="1"/>
+              </w:numPr>
+              <w:spacing w:after="0" w:line="240" w:lineRule="auto"/>
+            </w:pPr>
+            <w:r>
+              <w:t>{{</w:t>
+            </w:r>
+            <w:proofErr w:type="spellStart"/>
+            <w:r>
+              <w:t>gpa</w:t>
+            </w:r>
+            <w:proofErr w:type="spellEnd"/>
+            <w:r>
+              <w:t>}}</w:t>
+            </w:r>
+          </w:p>
           <w:p>
             <w:pPr>
               <w:spacing w:after="0" w:line="240" w:lineRule="auto"/>
@@ -415,6 +399,9 @@
             <w:pPr>
               <w:pStyle w:val="Blm"/>
               <w:spacing w:after="0"/>
+              <w:rPr>
+                <w:color w:val="000000" w:themeColor="text1"/>
+              </w:rPr>
             </w:pPr>
             <w:r>
               <w:t>Deneyim</w:t>
@@ -422,183 +409,90 @@
           </w:p>
           <w:p>
             <w:pPr>
-              <w:pStyle w:val="AltBlm"/>
+              <w:pStyle w:val="Blm"/>
               <w:spacing w:after="0"/>
               <w:rPr>
-                <w:rStyle w:val="AltBlmTarihiKarakteri"/>
+                <w:color w:val="000000" w:themeColor="text1"/>
               </w:rPr>
             </w:pPr>
-            <w:sdt>
-              <w:sdtPr>
-                <w:rPr>
-                  <w:rStyle w:val="AltBlmTarihiKarakteri"/>
-                  <w:b/>
-                  <w:bCs/>
-                </w:rPr>
-                <w:id w:val="255317603"/>
-                <w:placeholder>
-                  <w:docPart w:val="7D48BE4F8C52443A8FF3CE4154165F4E"/>
-                </w:placeholder>
-                <w:temporary/>
-                <w:showingPlcHdr/>
-              </w:sdtPr>
-              <w:sdtContent>
-                <w:r>
-                  <w:rPr>
-                    <w:rStyle w:val="AltBlmTarihiKarakteri"/>
-                    <w:b/>
-                    <w:bCs/>
-                  </w:rPr>
-                  <w:t>[İş unvanını yazın]</w:t>
-                </w:r>
-              </w:sdtContent>
-            </w:sdt>
             <w:r>
               <w:rPr>
-                <w:rStyle w:val="AltBlmTarihiKarakteri"/>
+                <w:color w:val="000000" w:themeColor="text1"/>
               </w:rPr>
-              <w:t xml:space="preserve"> (</w:t>
+              <w:t>{{</w:t>
             </w:r>
-            <w:sdt>
-              <w:sdtPr>
-                <w:rPr>
-                  <w:rStyle w:val="AltBlmTarihiKarakteri"/>
-                </w:rPr>
-                <w:id w:val="20739090"/>
-                <w:placeholder>
-                  <w:docPart w:val="F9262E8F60124FF0A8B5D1EF2ECF1B43"/>
-                </w:placeholder>
-                <w:temporary/>
-                <w:showingPlcHdr/>
-                <w:text/>
-              </w:sdtPr>
-              <w:sdtContent>
-                <w:r>
-                  <w:rPr>
-                    <w:rStyle w:val="AltBlmTarihiKarakteri"/>
-                  </w:rPr>
-                  <w:t>[Başlangıç tarihini yazın]</w:t>
-                </w:r>
-              </w:sdtContent>
-            </w:sdt>
+            <w:proofErr w:type="spellStart"/>
             <w:r>
               <w:rPr>
-                <w:rStyle w:val="AltBlmTarihiKarakteri"/>
+                <w:color w:val="000000" w:themeColor="text1"/>
               </w:rPr>
-              <w:t xml:space="preserve"> –</w:t>
+              <w:t>work_experience</w:t>
             </w:r>
-            <w:sdt>
-              <w:sdtPr>
-                <w:rPr>
-                  <w:rStyle w:val="AltBlmTarihiKarakteri"/>
-                </w:rPr>
-                <w:id w:val="255317619"/>
-                <w:placeholder>
-                  <w:docPart w:val="6A1E2FBE134142E8B8C27E029F732968"/>
-                </w:placeholder>
-                <w:temporary/>
-                <w:showingPlcHdr/>
-                <w:text/>
-              </w:sdtPr>
-              <w:sdtContent>
-                <w:r>
-                  <w:rPr>
-                    <w:rStyle w:val="AltBlmTarihiKarakteri"/>
-                  </w:rPr>
-                  <w:t>[Bitiş tarihini yazın]</w:t>
-                </w:r>
-              </w:sdtContent>
-            </w:sdt>
+            <w:proofErr w:type="spellEnd"/>
             <w:r>
               <w:rPr>
-                <w:rStyle w:val="AltBlmTarihiKarakteri"/>
+                <w:color w:val="000000" w:themeColor="text1"/>
               </w:rPr>
-              <w:t>)</w:t>
+              <w:t>}}</w:t>
             </w:r>
           </w:p>
           <w:p>
             <w:pPr>
-              <w:pStyle w:val="AltBlm"/>
+              <w:pStyle w:val="Blm"/>
               <w:spacing w:after="0"/>
+              <w:rPr>
+                <w:color w:val="000000" w:themeColor="text1"/>
+              </w:rPr>
             </w:pPr>
-            <w:sdt>
-              <w:sdtPr>
-                <w:rPr>
-                  <w:rStyle w:val="AltBlmTarihiKarakteri"/>
-                </w:rPr>
-                <w:id w:val="326177524"/>
-                <w:placeholder>
-                  <w:docPart w:val="B8FB9C0D2BEB49E781178F7BB49E6F45"/>
-                </w:placeholder>
-                <w:showingPlcHdr/>
-              </w:sdtPr>
-              <w:sdtContent>
-                <w:r>
-                  <w:rPr>
-                    <w:rStyle w:val="AltBlmTarihiKarakteri"/>
-                  </w:rPr>
-                  <w:t>[Şirket adını yazın]</w:t>
-                </w:r>
-              </w:sdtContent>
-            </w:sdt>
-            <w:r>
-              <w:t xml:space="preserve"> </w:t>
-            </w:r>
             <w:r>
               <w:rPr>
-                <w:rStyle w:val="AltBlmTarihiKarakteri"/>
+                <w:color w:val="000000" w:themeColor="text1"/>
               </w:rPr>
-              <w:t>(</w:t>
+              <w:t>{{</w:t>
             </w:r>
-            <w:sdt>
-              <w:sdtPr>
-                <w:rPr>
-                  <w:rStyle w:val="AltBlmTarihiKarakteri"/>
-                </w:rPr>
-                <w:id w:val="326177538"/>
-                <w:placeholder>
-                  <w:docPart w:val="AF079C3B60054DE8B8543BC68FB81DAD"/>
-                </w:placeholder>
-                <w:temporary/>
-                <w:showingPlcHdr/>
-              </w:sdtPr>
-              <w:sdtContent>
-                <w:r>
-                  <w:rPr>
-                    <w:rStyle w:val="AltBlmTarihiKarakteri"/>
-                  </w:rPr>
-                  <w:t>[Şirket adresini yazın]</w:t>
-                </w:r>
-              </w:sdtContent>
-            </w:sdt>
+            <w:proofErr w:type="spellStart"/>
             <w:r>
               <w:rPr>
-                <w:rStyle w:val="AltBlmTarihiKarakteri"/>
+                <w:color w:val="000000" w:themeColor="text1"/>
               </w:rPr>
-              <w:t>)</w:t>
+              <w:t>work_experience</w:t>
+            </w:r>
+            <w:proofErr w:type="spellEnd"/>
+            <w:r>
+              <w:rPr>
+                <w:color w:val="000000" w:themeColor="text1"/>
+              </w:rPr>
+              <w:t>}}</w:t>
             </w:r>
           </w:p>
-          <w:sdt>
-            <w:sdtPr>
-              <w:id w:val="255317442"/>
-              <w:placeholder>
-                <w:docPart w:val="6B92968A3257475F937D00DD05BE253E"/>
-              </w:placeholder>
-              <w:temporary/>
-              <w:showingPlcHdr/>
-              <w:text/>
-            </w:sdtPr>
-            <w:sdtContent>
-              <w:p>
-                <w:pPr>
-                  <w:pStyle w:val="AltBlmMetni"/>
-                </w:pPr>
-                <w:r>
-                  <w:t>[İş sorumluluklarını yazın]</w:t>
-                </w:r>
-              </w:p>
-            </w:sdtContent>
-          </w:sdt>
+          <w:p>
+            <w:pPr>
+              <w:pStyle w:val="Blm"/>
+              <w:rPr>
+                <w:color w:val="000000" w:themeColor="text1"/>
+              </w:rPr>
+            </w:pPr>
+            <w:r>
+              <w:rPr>
+                <w:color w:val="000000" w:themeColor="text1"/>
+              </w:rPr>
+              <w:t>{{</w:t>
+            </w:r>
+            <w:proofErr w:type="spellStart"/>
+            <w:r>
+              <w:rPr>
+                <w:color w:val="000000" w:themeColor="text1"/>
+              </w:rPr>
+              <w:t>work_experience</w:t>
+            </w:r>
+            <w:proofErr w:type="spellEnd"/>
+            <w:r>
+              <w:rPr>
+                <w:color w:val="000000" w:themeColor="text1"/>
+              </w:rPr>
+              <w:t>}}</w:t>
+            </w:r>
+          </w:p>
           <w:p>
             <w:pPr>
               <w:pStyle w:val="Blm"/>
@@ -614,9 +508,11 @@
             <w:r>
               <w:t>{{</w:t>
             </w:r>
+            <w:proofErr w:type="spellStart"/>
             <w:r>
               <w:t>qualifications</w:t>
             </w:r>
+            <w:proofErr w:type="spellEnd"/>
             <w:r>
               <w:t>}}</w:t>
             </w:r>
@@ -628,9 +524,11 @@
             <w:r>
               <w:t>{{</w:t>
             </w:r>
+            <w:proofErr w:type="spellStart"/>
             <w:r>
               <w:t>qualifications</w:t>
             </w:r>
+            <w:proofErr w:type="spellEnd"/>
             <w:r>
               <w:t>}}</w:t>
             </w:r>
@@ -642,9 +540,11 @@
             <w:r>
               <w:t>{{</w:t>
             </w:r>
+            <w:proofErr w:type="spellStart"/>
             <w:r>
               <w:t>qualifications</w:t>
             </w:r>
+            <w:proofErr w:type="spellEnd"/>
             <w:r>
               <w:t>}}</w:t>
             </w:r>
@@ -656,9 +556,11 @@
             <w:r>
               <w:t>{{</w:t>
             </w:r>
+            <w:proofErr w:type="spellStart"/>
             <w:r>
               <w:t>qualifications</w:t>
             </w:r>
+            <w:proofErr w:type="spellEnd"/>
             <w:r>
               <w:t>}}</w:t>
             </w:r>
@@ -897,7 +799,7 @@
       </w:sdtPr>
       <w:sdtContent>
         <w:r>
-          <w:t>Deniz Yalım Yılmaz</w:t>
+          <w:t>{{surname}} {{name}}</w:t>
         </w:r>
       </w:sdtContent>
     </w:sdt>
@@ -929,7 +831,7 @@
       </w:sdtPr>
       <w:sdtContent>
         <w:r>
-          <w:t>Deniz Yalım Yılmaz</w:t>
+          <w:t>{{surname}} {{name}}</w:t>
         </w:r>
       </w:sdtContent>
     </w:sdt>
@@ -1131,6 +1033,119 @@
       </w:rPr>
     </w:lvl>
   </w:abstractNum>
+  <w:abstractNum w:abstractNumId="10" w15:restartNumberingAfterBreak="0">
+    <w:nsid w:val="148579D5"/>
+    <w:multiLevelType w:val="hybridMultilevel"/>
+    <w:tmpl w:val="6E124C12"/>
+    <w:lvl w:ilvl="0" w:tplc="041F0001">
+      <w:start w:val="1"/>
+      <w:numFmt w:val="bullet"/>
+      <w:lvlText w:val=""/>
+      <w:lvlJc w:val="left"/>
+      <w:pPr>
+        <w:ind w:left="720" w:hanging="360"/>
+      </w:pPr>
+      <w:rPr>
+        <w:rFonts w:ascii="Symbol" w:hAnsi="Symbol" w:hint="default"/>
+      </w:rPr>
+    </w:lvl>
+    <w:lvl w:ilvl="1" w:tplc="041F0003" w:tentative="1">
+      <w:start w:val="1"/>
+      <w:numFmt w:val="bullet"/>
+      <w:lvlText w:val="o"/>
+      <w:lvlJc w:val="left"/>
+      <w:pPr>
+        <w:ind w:left="1440" w:hanging="360"/>
+      </w:pPr>
+      <w:rPr>
+        <w:rFonts w:ascii="Courier New" w:hAnsi="Courier New" w:cs="Courier New" w:hint="default"/>
+      </w:rPr>
+    </w:lvl>
+    <w:lvl w:ilvl="2" w:tplc="041F0005" w:tentative="1">
+      <w:start w:val="1"/>
+      <w:numFmt w:val="bullet"/>
+      <w:lvlText w:val=""/>
+      <w:lvlJc w:val="left"/>
+      <w:pPr>
+        <w:ind w:left="2160" w:hanging="360"/>
+      </w:pPr>
+      <w:rPr>
+        <w:rFonts w:ascii="Wingdings" w:hAnsi="Wingdings" w:hint="default"/>
+      </w:rPr>
+    </w:lvl>
+    <w:lvl w:ilvl="3" w:tplc="041F0001" w:tentative="1">
+      <w:start w:val="1"/>
+      <w:numFmt w:val="bullet"/>
+      <w:lvlText w:val=""/>
+      <w:lvlJc w:val="left"/>
+      <w:pPr>
+        <w:ind w:left="2880" w:hanging="360"/>
+      </w:pPr>
+      <w:rPr>
+        <w:rFonts w:ascii="Symbol" w:hAnsi="Symbol" w:hint="default"/>
+      </w:rPr>
+    </w:lvl>
+    <w:lvl w:ilvl="4" w:tplc="041F0003" w:tentative="1">
+      <w:start w:val="1"/>
+      <w:numFmt w:val="bullet"/>
+      <w:lvlText w:val="o"/>
+      <w:lvlJc w:val="left"/>
+      <w:pPr>
+        <w:ind w:left="3600" w:hanging="360"/>
+      </w:pPr>
+      <w:rPr>
+        <w:rFonts w:ascii="Courier New" w:hAnsi="Courier New" w:cs="Courier New" w:hint="default"/>
+      </w:rPr>
+    </w:lvl>
+    <w:lvl w:ilvl="5" w:tplc="041F0005" w:tentative="1">
+      <w:start w:val="1"/>
+      <w:numFmt w:val="bullet"/>
+      <w:lvlText w:val=""/>
+      <w:lvlJc w:val="left"/>
+      <w:pPr>
+        <w:ind w:left="4320" w:hanging="360"/>
+      </w:pPr>
+      <w:rPr>
+        <w:rFonts w:ascii="Wingdings" w:hAnsi="Wingdings" w:hint="default"/>
+      </w:rPr>
+    </w:lvl>
+    <w:lvl w:ilvl="6" w:tplc="041F0001" w:tentative="1">
+      <w:start w:val="1"/>
+      <w:numFmt w:val="bullet"/>
+      <w:lvlText w:val=""/>
+      <w:lvlJc w:val="left"/>
+      <w:pPr>
+        <w:ind w:left="5040" w:hanging="360"/>
+      </w:pPr>
+      <w:rPr>
+        <w:rFonts w:ascii="Symbol" w:hAnsi="Symbol" w:hint="default"/>
+      </w:rPr>
+    </w:lvl>
+    <w:lvl w:ilvl="7" w:tplc="041F0003" w:tentative="1">
+      <w:start w:val="1"/>
+      <w:numFmt w:val="bullet"/>
+      <w:lvlText w:val="o"/>
+      <w:lvlJc w:val="left"/>
+      <w:pPr>
+        <w:ind w:left="5760" w:hanging="360"/>
+      </w:pPr>
+      <w:rPr>
+        <w:rFonts w:ascii="Courier New" w:hAnsi="Courier New" w:cs="Courier New" w:hint="default"/>
+      </w:rPr>
+    </w:lvl>
+    <w:lvl w:ilvl="8" w:tplc="041F0005" w:tentative="1">
+      <w:start w:val="1"/>
+      <w:numFmt w:val="bullet"/>
+      <w:lvlText w:val=""/>
+      <w:lvlJc w:val="left"/>
+      <w:pPr>
+        <w:ind w:left="6480" w:hanging="360"/>
+      </w:pPr>
+      <w:rPr>
+        <w:rFonts w:ascii="Wingdings" w:hAnsi="Wingdings" w:hint="default"/>
+      </w:rPr>
+    </w:lvl>
+  </w:abstractNum>
   <w:num w:numId="1" w16cid:durableId="873157560">
     <w:abstractNumId w:val="9"/>
   </w:num>
@@ -1220,6 +1235,9 @@
   </w:num>
   <w:num w:numId="30" w16cid:durableId="1743405902">
     <w:abstractNumId w:val="4"/>
+  </w:num>
+  <w:num w:numId="31" w16cid:durableId="152646739">
+    <w:abstractNumId w:val="10"/>
   </w:num>
 </w:numbering>
 </file>
@@ -2940,140 +2958,6 @@
     </w:docPart>
     <w:docPart>
       <w:docPartPr>
-        <w:name w:val="1B70B5C119174514B67C8949DFEFFCF4"/>
-        <w:category>
-          <w:name w:val="Genel"/>
-          <w:gallery w:val="placeholder"/>
-        </w:category>
-        <w:types>
-          <w:type w:val="bbPlcHdr"/>
-        </w:types>
-        <w:behaviors>
-          <w:behavior w:val="content"/>
-        </w:behaviors>
-        <w:guid w:val="{E4F44A77-47BF-4910-9F39-5E161BC87783}"/>
-      </w:docPartPr>
-      <w:docPartBody>
-        <w:p>
-          <w:pPr>
-            <w:pStyle w:val="1B70B5C119174514B67C8949DFEFFCF4"/>
-          </w:pPr>
-          <w:r>
-            <w:t>[Adresinizi yazın]</w:t>
-          </w:r>
-        </w:p>
-      </w:docPartBody>
-    </w:docPart>
-    <w:docPart>
-      <w:docPartPr>
-        <w:name w:val="BA114AA30DBA4421A856C1C44D608549"/>
-        <w:category>
-          <w:name w:val="Genel"/>
-          <w:gallery w:val="placeholder"/>
-        </w:category>
-        <w:types>
-          <w:type w:val="bbPlcHdr"/>
-        </w:types>
-        <w:behaviors>
-          <w:behavior w:val="content"/>
-        </w:behaviors>
-        <w:guid w:val="{7CA6E9D8-57D3-4B84-9936-B994FB153229}"/>
-      </w:docPartPr>
-      <w:docPartBody>
-        <w:p>
-          <w:pPr>
-            <w:pStyle w:val="BA114AA30DBA4421A856C1C44D608549"/>
-          </w:pPr>
-          <w:r>
-            <w:t>[Telefon numaranızı yazın]</w:t>
-          </w:r>
-        </w:p>
-      </w:docPartBody>
-    </w:docPart>
-    <w:docPart>
-      <w:docPartPr>
-        <w:name w:val="A745B8BC25BA42FD9800CEC05B4A18D4"/>
-        <w:category>
-          <w:name w:val="Genel"/>
-          <w:gallery w:val="placeholder"/>
-        </w:category>
-        <w:types>
-          <w:type w:val="bbPlcHdr"/>
-        </w:types>
-        <w:behaviors>
-          <w:behavior w:val="content"/>
-        </w:behaviors>
-        <w:guid w:val="{BD86C6FE-2902-4115-B7A7-D0A84C72A3C4}"/>
-      </w:docPartPr>
-      <w:docPartBody>
-        <w:p>
-          <w:pPr>
-            <w:pStyle w:val="A745B8BC25BA42FD9800CEC05B4A18D4"/>
-          </w:pPr>
-          <w:r>
-            <w:t>[E-posta adresinizi yazın]</w:t>
-          </w:r>
-        </w:p>
-      </w:docPartBody>
-    </w:docPart>
-    <w:docPart>
-      <w:docPartPr>
-        <w:name w:val="2E71202A35B345FB90EF1844FEEAEB56"/>
-        <w:category>
-          <w:name w:val="Genel"/>
-          <w:gallery w:val="placeholder"/>
-        </w:category>
-        <w:types>
-          <w:type w:val="bbPlcHdr"/>
-        </w:types>
-        <w:behaviors>
-          <w:behavior w:val="content"/>
-        </w:behaviors>
-        <w:guid w:val="{063846E0-7C0F-4E16-A0D7-900FA21BD872}"/>
-      </w:docPartPr>
-      <w:docPartBody>
-        <w:p>
-          <w:pPr>
-            <w:pStyle w:val="2E71202A35B345FB90EF1844FEEAEB56"/>
-          </w:pPr>
-          <w:r>
-            <w:t>[Web sitenizi yazın]</w:t>
-          </w:r>
-        </w:p>
-      </w:docPartBody>
-    </w:docPart>
-    <w:docPart>
-      <w:docPartPr>
-        <w:name w:val="D4E0C7E2E7E241DEAFF983153E2291A3"/>
-        <w:category>
-          <w:name w:val="Genel"/>
-          <w:gallery w:val="placeholder"/>
-        </w:category>
-        <w:types>
-          <w:type w:val="bbPlcHdr"/>
-        </w:types>
-        <w:behaviors>
-          <w:behavior w:val="content"/>
-        </w:behaviors>
-        <w:guid w:val="{CBB51F09-0E66-4460-B9F3-47C8004E39D7}"/>
-      </w:docPartPr>
-      <w:docPartBody>
-        <w:p>
-          <w:pPr>
-            <w:pStyle w:val="D4E0C7E2E7E241DEAFF983153E2291A3"/>
-          </w:pPr>
-          <w:r>
-            <w:rPr>
-              <w:rStyle w:val="YerTutucuMetni"/>
-              <w:color w:val="auto"/>
-            </w:rPr>
-            <w:t>[Hedefleri yazın]</w:t>
-          </w:r>
-        </w:p>
-      </w:docPartBody>
-    </w:docPart>
-    <w:docPart>
-      <w:docPartPr>
         <w:name w:val="3020D926432240C0A031E75E674447D9"/>
         <w:category>
           <w:name w:val="Genel"/>
@@ -3127,200 +3011,6 @@
         </w:p>
       </w:docPartBody>
     </w:docPart>
-    <w:docPart>
-      <w:docPartPr>
-        <w:name w:val="F7C70AEFAA4844C39CC594D057948A9A"/>
-        <w:category>
-          <w:name w:val="Genel"/>
-          <w:gallery w:val="placeholder"/>
-        </w:category>
-        <w:types>
-          <w:type w:val="bbPlcHdr"/>
-        </w:types>
-        <w:behaviors>
-          <w:behavior w:val="content"/>
-        </w:behaviors>
-        <w:guid w:val="{C253F1E3-2DE3-422F-8C75-5F28436E89D9}"/>
-      </w:docPartPr>
-      <w:docPartBody>
-        <w:p>
-          <w:pPr>
-            <w:pStyle w:val="F7C70AEFAA4844C39CC594D057948A9A"/>
-          </w:pPr>
-          <w:r>
-            <w:t>[Başarı listesini yazın]</w:t>
-          </w:r>
-        </w:p>
-      </w:docPartBody>
-    </w:docPart>
-    <w:docPart>
-      <w:docPartPr>
-        <w:name w:val="7D48BE4F8C52443A8FF3CE4154165F4E"/>
-        <w:category>
-          <w:name w:val="Genel"/>
-          <w:gallery w:val="placeholder"/>
-        </w:category>
-        <w:types>
-          <w:type w:val="bbPlcHdr"/>
-        </w:types>
-        <w:behaviors>
-          <w:behavior w:val="content"/>
-        </w:behaviors>
-        <w:guid w:val="{2C554AE8-ABDB-4E6C-A7BE-866CDD391B38}"/>
-      </w:docPartPr>
-      <w:docPartBody>
-        <w:p>
-          <w:pPr>
-            <w:pStyle w:val="7D48BE4F8C52443A8FF3CE4154165F4E"/>
-          </w:pPr>
-          <w:r>
-            <w:t>[İş unvanını yazın]</w:t>
-          </w:r>
-        </w:p>
-      </w:docPartBody>
-    </w:docPart>
-    <w:docPart>
-      <w:docPartPr>
-        <w:name w:val="F9262E8F60124FF0A8B5D1EF2ECF1B43"/>
-        <w:category>
-          <w:name w:val="Genel"/>
-          <w:gallery w:val="placeholder"/>
-        </w:category>
-        <w:types>
-          <w:type w:val="bbPlcHdr"/>
-        </w:types>
-        <w:behaviors>
-          <w:behavior w:val="content"/>
-        </w:behaviors>
-        <w:guid w:val="{4D6234F5-D648-4E79-81BC-0524FE98400F}"/>
-      </w:docPartPr>
-      <w:docPartBody>
-        <w:p>
-          <w:pPr>
-            <w:pStyle w:val="F9262E8F60124FF0A8B5D1EF2ECF1B43"/>
-          </w:pPr>
-          <w:r>
-            <w:rPr>
-              <w:rStyle w:val="AltBlmTarihiKarakteri"/>
-            </w:rPr>
-            <w:t>[Başlangıç tarihini yazın]</w:t>
-          </w:r>
-        </w:p>
-      </w:docPartBody>
-    </w:docPart>
-    <w:docPart>
-      <w:docPartPr>
-        <w:name w:val="6A1E2FBE134142E8B8C27E029F732968"/>
-        <w:category>
-          <w:name w:val="Genel"/>
-          <w:gallery w:val="placeholder"/>
-        </w:category>
-        <w:types>
-          <w:type w:val="bbPlcHdr"/>
-        </w:types>
-        <w:behaviors>
-          <w:behavior w:val="content"/>
-        </w:behaviors>
-        <w:guid w:val="{165F8844-23A5-4584-A3F5-2E170D390377}"/>
-      </w:docPartPr>
-      <w:docPartBody>
-        <w:p>
-          <w:pPr>
-            <w:pStyle w:val="6A1E2FBE134142E8B8C27E029F732968"/>
-          </w:pPr>
-          <w:r>
-            <w:rPr>
-              <w:rStyle w:val="AltBlmTarihiKarakteri"/>
-            </w:rPr>
-            <w:t>[Bitiş tarihini yazın]</w:t>
-          </w:r>
-        </w:p>
-      </w:docPartBody>
-    </w:docPart>
-    <w:docPart>
-      <w:docPartPr>
-        <w:name w:val="B8FB9C0D2BEB49E781178F7BB49E6F45"/>
-        <w:category>
-          <w:name w:val="Genel"/>
-          <w:gallery w:val="placeholder"/>
-        </w:category>
-        <w:types>
-          <w:type w:val="bbPlcHdr"/>
-        </w:types>
-        <w:behaviors>
-          <w:behavior w:val="content"/>
-        </w:behaviors>
-        <w:guid w:val="{4F77C3C4-11B0-4F0F-B64C-61ADBF7D79C8}"/>
-      </w:docPartPr>
-      <w:docPartBody>
-        <w:p>
-          <w:pPr>
-            <w:pStyle w:val="B8FB9C0D2BEB49E781178F7BB49E6F45"/>
-          </w:pPr>
-          <w:r>
-            <w:rPr>
-              <w:rStyle w:val="AltBlmTarihiKarakteri"/>
-            </w:rPr>
-            <w:t>[Şirket adını yazın]</w:t>
-          </w:r>
-        </w:p>
-      </w:docPartBody>
-    </w:docPart>
-    <w:docPart>
-      <w:docPartPr>
-        <w:name w:val="AF079C3B60054DE8B8543BC68FB81DAD"/>
-        <w:category>
-          <w:name w:val="Genel"/>
-          <w:gallery w:val="placeholder"/>
-        </w:category>
-        <w:types>
-          <w:type w:val="bbPlcHdr"/>
-        </w:types>
-        <w:behaviors>
-          <w:behavior w:val="content"/>
-        </w:behaviors>
-        <w:guid w:val="{839F64FD-FD38-4157-855E-F716A8F31E38}"/>
-      </w:docPartPr>
-      <w:docPartBody>
-        <w:p>
-          <w:pPr>
-            <w:pStyle w:val="AF079C3B60054DE8B8543BC68FB81DAD"/>
-          </w:pPr>
-          <w:r>
-            <w:rPr>
-              <w:rStyle w:val="AltBlmTarihiKarakteri"/>
-            </w:rPr>
-            <w:t>[Şirket adresini yazın]</w:t>
-          </w:r>
-        </w:p>
-      </w:docPartBody>
-    </w:docPart>
-    <w:docPart>
-      <w:docPartPr>
-        <w:name w:val="6B92968A3257475F937D00DD05BE253E"/>
-        <w:category>
-          <w:name w:val="Genel"/>
-          <w:gallery w:val="placeholder"/>
-        </w:category>
-        <w:types>
-          <w:type w:val="bbPlcHdr"/>
-        </w:types>
-        <w:behaviors>
-          <w:behavior w:val="content"/>
-        </w:behaviors>
-        <w:guid w:val="{5496AC51-2FE1-4D1E-A29E-9A599DD60A49}"/>
-      </w:docPartPr>
-      <w:docPartBody>
-        <w:p>
-          <w:pPr>
-            <w:pStyle w:val="6B92968A3257475F937D00DD05BE253E"/>
-          </w:pPr>
-          <w:r>
-            <w:t>[İş sorumluluklarını yazın]</w:t>
-          </w:r>
-        </w:p>
-      </w:docPartBody>
-    </w:docPart>
   </w:docParts>
 </w:glossaryDocument>
 </file>
@@ -3345,6 +3035,20 @@
     <w:panose1 w:val="05040102010807070707"/>
     <w:charset w:val="02"/>
     <w:family w:val="roman"/>
+    <w:pitch w:val="variable"/>
+    <w:sig w:usb0="00000000" w:usb1="10000000" w:usb2="00000000" w:usb3="00000000" w:csb0="80000000" w:csb1="00000000"/>
+  </w:font>
+  <w:font w:name="Courier New">
+    <w:panose1 w:val="02070309020205020404"/>
+    <w:charset w:val="A2"/>
+    <w:family w:val="modern"/>
+    <w:pitch w:val="fixed"/>
+    <w:sig w:usb0="E0002EFF" w:usb1="C0007843" w:usb2="00000009" w:usb3="00000000" w:csb0="000001FF" w:csb1="00000000"/>
+  </w:font>
+  <w:font w:name="Wingdings">
+    <w:panose1 w:val="05000000000000000000"/>
+    <w:charset w:val="02"/>
+    <w:family w:val="auto"/>
     <w:pitch w:val="variable"/>
     <w:sig w:usb0="00000000" w:usb1="10000000" w:usb2="00000000" w:usb3="00000000" w:csb0="80000000" w:csb1="00000000"/>
   </w:font>
@@ -3397,9 +3101,11 @@
     <w:rsidRoot w:val="009C579C"/>
     <w:rsid w:val="000D749F"/>
     <w:rsid w:val="00560CDE"/>
+    <w:rsid w:val="0057787D"/>
     <w:rsid w:val="00694AC0"/>
     <w:rsid w:val="009C579C"/>
     <w:rsid w:val="00F24425"/>
+    <w:rsid w:val="00F40C12"/>
   </w:rsids>
   <m:mathPr>
     <m:mathFont m:val="Cambria Math"/>

</xml_diff>